<commit_message>
Remove WCF references, update documentation
</commit_message>
<xml_diff>
--- a/Instructions to get Vendor ID, Password, and Required Options.docx
+++ b/Instructions to get Vendor ID, Password, and Required Options.docx
@@ -1,6 +1,6 @@
 
 <file path=word/document.xml><?xml version="1.0" encoding="utf-8"?>
-<w:document xmlns:wpc="http://schemas.microsoft.com/office/word/2010/wordprocessingCanvas" xmlns:mc="http://schemas.openxmlformats.org/markup-compatibility/2006" xmlns:o="urn:schemas-microsoft-com:office:office" xmlns:r="http://schemas.openxmlformats.org/officeDocument/2006/relationships" xmlns:m="http://schemas.openxmlformats.org/officeDocument/2006/math" xmlns:v="urn:schemas-microsoft-com:vml" xmlns:wp14="http://schemas.microsoft.com/office/word/2010/wordprocessingDrawing" xmlns:wp="http://schemas.openxmlformats.org/drawingml/2006/wordprocessingDrawing" xmlns:w10="urn:schemas-microsoft-com:office:word" xmlns:w="http://schemas.openxmlformats.org/wordprocessingml/2006/main" xmlns:w14="http://schemas.microsoft.com/office/word/2010/wordml" xmlns:w15="http://schemas.microsoft.com/office/word/2012/wordml" xmlns:wpg="http://schemas.microsoft.com/office/word/2010/wordprocessingGroup" xmlns:wpi="http://schemas.microsoft.com/office/word/2010/wordprocessingInk" xmlns:wne="http://schemas.microsoft.com/office/word/2006/wordml" xmlns:wps="http://schemas.microsoft.com/office/word/2010/wordprocessingShape" mc:Ignorable="w14 w15 wp14">
+<w:document xmlns:wpc="http://schemas.microsoft.com/office/word/2010/wordprocessingCanvas" xmlns:cx="http://schemas.microsoft.com/office/drawing/2014/chartex" xmlns:cx1="http://schemas.microsoft.com/office/drawing/2015/9/8/chartex" xmlns:cx2="http://schemas.microsoft.com/office/drawing/2015/10/21/chartex" xmlns:cx3="http://schemas.microsoft.com/office/drawing/2016/5/9/chartex" xmlns:cx4="http://schemas.microsoft.com/office/drawing/2016/5/10/chartex" xmlns:cx5="http://schemas.microsoft.com/office/drawing/2016/5/11/chartex" xmlns:cx6="http://schemas.microsoft.com/office/drawing/2016/5/12/chartex" xmlns:cx7="http://schemas.microsoft.com/office/drawing/2016/5/13/chartex" xmlns:cx8="http://schemas.microsoft.com/office/drawing/2016/5/14/chartex" xmlns:mc="http://schemas.openxmlformats.org/markup-compatibility/2006" xmlns:aink="http://schemas.microsoft.com/office/drawing/2016/ink" xmlns:am3d="http://schemas.microsoft.com/office/drawing/2017/model3d" xmlns:o="urn:schemas-microsoft-com:office:office" xmlns:oel="http://schemas.microsoft.com/office/2019/extlst" xmlns:r="http://schemas.openxmlformats.org/officeDocument/2006/relationships" xmlns:m="http://schemas.openxmlformats.org/officeDocument/2006/math" xmlns:v="urn:schemas-microsoft-com:vml" xmlns:wp14="http://schemas.microsoft.com/office/word/2010/wordprocessingDrawing" xmlns:wp="http://schemas.openxmlformats.org/drawingml/2006/wordprocessingDrawing" xmlns:w10="urn:schemas-microsoft-com:office:word" xmlns:w="http://schemas.openxmlformats.org/wordprocessingml/2006/main" xmlns:w14="http://schemas.microsoft.com/office/word/2010/wordml" xmlns:w15="http://schemas.microsoft.com/office/word/2012/wordml" xmlns:w16cex="http://schemas.microsoft.com/office/word/2018/wordml/cex" xmlns:w16cid="http://schemas.microsoft.com/office/word/2016/wordml/cid" xmlns:w16="http://schemas.microsoft.com/office/word/2018/wordml" xmlns:w16sdtdh="http://schemas.microsoft.com/office/word/2020/wordml/sdtdatahash" xmlns:w16se="http://schemas.microsoft.com/office/word/2015/wordml/symex" xmlns:wpg="http://schemas.microsoft.com/office/word/2010/wordprocessingGroup" xmlns:wpi="http://schemas.microsoft.com/office/word/2010/wordprocessingInk" xmlns:wne="http://schemas.microsoft.com/office/word/2006/wordml" xmlns:wps="http://schemas.microsoft.com/office/word/2010/wordprocessingShape" mc:Ignorable="w14 w15 w16se w16cid w16 w16cex w16sdtdh wp14">
   <w:body>
     <w:p>
       <w:pPr>
@@ -43,10 +43,81 @@
           <w:szCs w:val="22"/>
           <w:lang w:eastAsia="en-US"/>
         </w:rPr>
-        <w:t xml:space="preserve">And acquire require </w:t>
-      </w:r>
-      <w:proofErr w:type="spellStart"/>
-      <w:r>
+        <w:t>And acquire require Winmax release</w:t>
+      </w:r>
+    </w:p>
+    <w:p>
+      <w:pPr>
+        <w:jc w:val="center"/>
+        <w:rPr>
+          <w:rFonts w:ascii="Calibri" w:hAnsi="Calibri" w:cs="Calibri"/>
+          <w:sz w:val="22"/>
+          <w:szCs w:val="22"/>
+          <w:lang w:eastAsia="en-US"/>
+        </w:rPr>
+      </w:pPr>
+      <w:r>
+        <w:rPr>
+          <w:rFonts w:ascii="Calibri" w:hAnsi="Calibri" w:cs="Calibri"/>
+          <w:sz w:val="22"/>
+          <w:szCs w:val="22"/>
+          <w:lang w:eastAsia="en-US"/>
+        </w:rPr>
+        <w:t>17.03.24</w:t>
+      </w:r>
+    </w:p>
+    <w:p>
+      <w:pPr>
+        <w:jc w:val="center"/>
+        <w:rPr>
+          <w:rFonts w:ascii="Calibri" w:hAnsi="Calibri" w:cs="Calibri"/>
+          <w:sz w:val="22"/>
+          <w:szCs w:val="22"/>
+          <w:lang w:eastAsia="en-US"/>
+        </w:rPr>
+      </w:pPr>
+      <w:r>
+        <w:rPr>
+          <w:rFonts w:ascii="Calibri" w:hAnsi="Calibri" w:cs="Calibri"/>
+          <w:sz w:val="22"/>
+          <w:szCs w:val="22"/>
+          <w:lang w:eastAsia="en-US"/>
+        </w:rPr>
+        <w:t>Paul J Gray / Ian C Roberts</w:t>
+      </w:r>
+    </w:p>
+    <w:p>
+      <w:pPr>
+        <w:jc w:val="center"/>
+        <w:rPr>
+          <w:rFonts w:ascii="Calibri" w:hAnsi="Calibri" w:cs="Calibri"/>
+          <w:sz w:val="22"/>
+          <w:szCs w:val="22"/>
+          <w:lang w:eastAsia="en-US"/>
+        </w:rPr>
+      </w:pPr>
+      <w:r>
+        <w:rPr>
+          <w:rFonts w:ascii="Calibri" w:hAnsi="Calibri" w:cs="Calibri"/>
+          <w:sz w:val="22"/>
+          <w:szCs w:val="22"/>
+          <w:lang w:eastAsia="en-US"/>
+        </w:rPr>
+        <w:t>Hurco Companies, Inc.</w:t>
+      </w:r>
+    </w:p>
+    <w:p>
+      <w:pPr>
+        <w:rPr>
+          <w:rFonts w:ascii="Calibri" w:hAnsi="Calibri" w:cs="Calibri"/>
+          <w:sz w:val="22"/>
+          <w:szCs w:val="22"/>
+          <w:lang w:eastAsia="en-US"/>
+        </w:rPr>
+      </w:pPr>
+    </w:p>
+    <w:p>
+      <w:pPr>
         <w:rPr>
           <w:rFonts w:ascii="Calibri" w:hAnsi="Calibri" w:cs="Calibri"/>
           <w:b/>
@@ -54,9 +125,7 @@
           <w:szCs w:val="22"/>
           <w:lang w:eastAsia="en-US"/>
         </w:rPr>
-        <w:t>Winmax</w:t>
-      </w:r>
-      <w:proofErr w:type="spellEnd"/>
+      </w:pPr>
       <w:r>
         <w:rPr>
           <w:rFonts w:ascii="Calibri" w:hAnsi="Calibri" w:cs="Calibri"/>
@@ -65,78 +134,8 @@
           <w:szCs w:val="22"/>
           <w:lang w:eastAsia="en-US"/>
         </w:rPr>
-        <w:t xml:space="preserve"> release</w:t>
-      </w:r>
-    </w:p>
-    <w:p>
-      <w:pPr>
-        <w:jc w:val="center"/>
-        <w:rPr>
-          <w:rFonts w:ascii="Calibri" w:hAnsi="Calibri" w:cs="Calibri"/>
-          <w:sz w:val="22"/>
-          <w:szCs w:val="22"/>
-          <w:lang w:eastAsia="en-US"/>
-        </w:rPr>
-      </w:pPr>
-      <w:r>
-        <w:rPr>
-          <w:rFonts w:ascii="Calibri" w:hAnsi="Calibri" w:cs="Calibri"/>
-          <w:sz w:val="22"/>
-          <w:szCs w:val="22"/>
-          <w:lang w:eastAsia="en-US"/>
-        </w:rPr>
-        <w:t>17.03.24</w:t>
-      </w:r>
-    </w:p>
-    <w:p>
-      <w:pPr>
-        <w:jc w:val="center"/>
-        <w:rPr>
-          <w:rFonts w:ascii="Calibri" w:hAnsi="Calibri" w:cs="Calibri"/>
-          <w:sz w:val="22"/>
-          <w:szCs w:val="22"/>
-          <w:lang w:eastAsia="en-US"/>
-        </w:rPr>
-      </w:pPr>
-      <w:r>
-        <w:rPr>
-          <w:rFonts w:ascii="Calibri" w:hAnsi="Calibri" w:cs="Calibri"/>
-          <w:sz w:val="22"/>
-          <w:szCs w:val="22"/>
-          <w:lang w:eastAsia="en-US"/>
-        </w:rPr>
-        <w:t>Paul J Gray / Ian C Roberts</w:t>
-      </w:r>
-    </w:p>
-    <w:p>
-      <w:pPr>
-        <w:jc w:val="center"/>
-        <w:rPr>
-          <w:rFonts w:ascii="Calibri" w:hAnsi="Calibri" w:cs="Calibri"/>
-          <w:sz w:val="22"/>
-          <w:szCs w:val="22"/>
-          <w:lang w:eastAsia="en-US"/>
-        </w:rPr>
-      </w:pPr>
-      <w:r>
-        <w:rPr>
-          <w:rFonts w:ascii="Calibri" w:hAnsi="Calibri" w:cs="Calibri"/>
-          <w:sz w:val="22"/>
-          <w:szCs w:val="22"/>
-          <w:lang w:eastAsia="en-US"/>
-        </w:rPr>
-        <w:t>Hurco Companies, Inc.</w:t>
-      </w:r>
-    </w:p>
-    <w:p>
-      <w:pPr>
-        <w:rPr>
-          <w:rFonts w:ascii="Calibri" w:hAnsi="Calibri" w:cs="Calibri"/>
-          <w:sz w:val="22"/>
-          <w:szCs w:val="22"/>
-          <w:lang w:eastAsia="en-US"/>
-        </w:rPr>
-      </w:pPr>
+        <w:t>BEFORE YOU BEGIN</w:t>
+      </w:r>
     </w:p>
     <w:p>
       <w:pPr>
@@ -148,65 +147,24 @@
           <w:lang w:eastAsia="en-US"/>
         </w:rPr>
       </w:pPr>
-      <w:r>
-        <w:rPr>
-          <w:rFonts w:ascii="Calibri" w:hAnsi="Calibri" w:cs="Calibri"/>
-          <w:b/>
-          <w:sz w:val="32"/>
-          <w:szCs w:val="22"/>
-          <w:lang w:eastAsia="en-US"/>
-        </w:rPr>
-        <w:t>BEFORE YOU BEGIN</w:t>
-      </w:r>
-    </w:p>
-    <w:p>
-      <w:pPr>
-        <w:rPr>
-          <w:rFonts w:ascii="Calibri" w:hAnsi="Calibri" w:cs="Calibri"/>
-          <w:b/>
-          <w:sz w:val="32"/>
-          <w:szCs w:val="22"/>
-          <w:lang w:eastAsia="en-US"/>
-        </w:rPr>
-      </w:pPr>
-    </w:p>
-    <w:p>
-      <w:pPr>
-        <w:rPr>
-          <w:rFonts w:ascii="Calibri" w:hAnsi="Calibri" w:cs="Calibri"/>
-          <w:sz w:val="22"/>
-          <w:szCs w:val="22"/>
-          <w:lang w:eastAsia="en-US"/>
-        </w:rPr>
-      </w:pPr>
-      <w:r>
-        <w:rPr>
-          <w:rFonts w:ascii="Calibri" w:hAnsi="Calibri" w:cs="Calibri"/>
-          <w:sz w:val="22"/>
-          <w:szCs w:val="22"/>
-          <w:lang w:eastAsia="en-US"/>
-        </w:rPr>
-        <w:t xml:space="preserve">Verify that your </w:t>
-      </w:r>
-      <w:proofErr w:type="spellStart"/>
-      <w:r>
-        <w:rPr>
-          <w:rFonts w:ascii="Calibri" w:hAnsi="Calibri" w:cs="Calibri"/>
-          <w:sz w:val="22"/>
-          <w:szCs w:val="22"/>
-          <w:lang w:eastAsia="en-US"/>
-        </w:rPr>
-        <w:t>Winmax</w:t>
-      </w:r>
-      <w:proofErr w:type="spellEnd"/>
-      <w:r>
-        <w:rPr>
-          <w:rFonts w:ascii="Calibri" w:hAnsi="Calibri" w:cs="Calibri"/>
-          <w:sz w:val="22"/>
-          <w:szCs w:val="22"/>
-          <w:lang w:eastAsia="en-US"/>
-        </w:rPr>
-        <w:t xml:space="preserve"> software version meets the minimum version requirements, and update if needed</w:t>
+    </w:p>
+    <w:p>
+      <w:pPr>
+        <w:rPr>
+          <w:rFonts w:ascii="Calibri" w:hAnsi="Calibri" w:cs="Calibri"/>
+          <w:sz w:val="22"/>
+          <w:szCs w:val="22"/>
+          <w:lang w:eastAsia="en-US"/>
+        </w:rPr>
+      </w:pPr>
+      <w:r>
+        <w:rPr>
+          <w:rFonts w:ascii="Calibri" w:hAnsi="Calibri" w:cs="Calibri"/>
+          <w:sz w:val="22"/>
+          <w:szCs w:val="22"/>
+          <w:lang w:eastAsia="en-US"/>
+        </w:rPr>
+        <w:t>Verify that your Winmax software version meets the minimum version requirements, and update if needed</w:t>
       </w:r>
     </w:p>
     <w:p>
@@ -286,8 +244,6 @@
         </w:rPr>
         <w:t>Version 10 Mills</w:t>
       </w:r>
-      <w:bookmarkStart w:id="0" w:name="_GoBack"/>
-      <w:bookmarkEnd w:id="0"/>
     </w:p>
     <w:p>
       <w:pPr>
@@ -369,6 +325,11 @@
     </w:p>
     <w:p>
       <w:pPr>
+        <w:pStyle w:val="ListParagraph"/>
+        <w:numPr>
+          <w:ilvl w:val="0"/>
+          <w:numId w:val="6"/>
+        </w:numPr>
         <w:rPr>
           <w:rFonts w:ascii="Calibri" w:hAnsi="Calibri" w:cs="Calibri"/>
           <w:b/>
@@ -377,16 +338,6 @@
           <w:lang w:eastAsia="en-US"/>
         </w:rPr>
       </w:pPr>
-    </w:p>
-    <w:p>
-      <w:pPr>
-        <w:rPr>
-          <w:rFonts w:ascii="Calibri" w:hAnsi="Calibri" w:cs="Calibri"/>
-          <w:sz w:val="22"/>
-          <w:szCs w:val="22"/>
-          <w:lang w:eastAsia="en-US"/>
-        </w:rPr>
-      </w:pPr>
       <w:r>
         <w:rPr>
           <w:rFonts w:ascii="Calibri" w:hAnsi="Calibri" w:cs="Calibri"/>
@@ -395,6 +346,63 @@
           <w:szCs w:val="22"/>
           <w:lang w:eastAsia="en-US"/>
         </w:rPr>
+        <w:t>Version 11 Lathes</w:t>
+      </w:r>
+    </w:p>
+    <w:p>
+      <w:pPr>
+        <w:pStyle w:val="ListParagraph"/>
+        <w:numPr>
+          <w:ilvl w:val="1"/>
+          <w:numId w:val="6"/>
+        </w:numPr>
+        <w:rPr>
+          <w:rFonts w:ascii="Calibri" w:hAnsi="Calibri" w:cs="Calibri"/>
+          <w:b/>
+          <w:sz w:val="32"/>
+          <w:szCs w:val="22"/>
+          <w:lang w:eastAsia="en-US"/>
+        </w:rPr>
+      </w:pPr>
+      <w:r>
+        <w:rPr>
+          <w:rFonts w:ascii="Calibri" w:hAnsi="Calibri" w:cs="Calibri"/>
+          <w:b/>
+          <w:sz w:val="32"/>
+          <w:szCs w:val="22"/>
+          <w:lang w:eastAsia="en-US"/>
+        </w:rPr>
+        <w:t>11.01.311.54</w:t>
+      </w:r>
+    </w:p>
+    <w:p>
+      <w:pPr>
+        <w:rPr>
+          <w:rFonts w:ascii="Calibri" w:hAnsi="Calibri" w:cs="Calibri"/>
+          <w:b/>
+          <w:sz w:val="32"/>
+          <w:szCs w:val="22"/>
+          <w:lang w:eastAsia="en-US"/>
+        </w:rPr>
+      </w:pPr>
+    </w:p>
+    <w:p>
+      <w:pPr>
+        <w:rPr>
+          <w:rFonts w:ascii="Calibri" w:hAnsi="Calibri" w:cs="Calibri"/>
+          <w:sz w:val="22"/>
+          <w:szCs w:val="22"/>
+          <w:lang w:eastAsia="en-US"/>
+        </w:rPr>
+      </w:pPr>
+      <w:r>
+        <w:rPr>
+          <w:rFonts w:ascii="Calibri" w:hAnsi="Calibri" w:cs="Calibri"/>
+          <w:b/>
+          <w:sz w:val="32"/>
+          <w:szCs w:val="22"/>
+          <w:lang w:eastAsia="en-US"/>
+        </w:rPr>
         <w:t>STEP A</w:t>
       </w:r>
       <w:r>
@@ -443,73 +451,82 @@
           <w:szCs w:val="22"/>
           <w:lang w:eastAsia="en-US"/>
         </w:rPr>
-        <w:t xml:space="preserve">Please download the </w:t>
-      </w:r>
-      <w:r>
-        <w:rPr>
-          <w:rFonts w:ascii="Calibri" w:hAnsi="Calibri" w:cs="Calibri"/>
-          <w:b/>
-          <w:sz w:val="22"/>
-          <w:szCs w:val="22"/>
-          <w:lang w:eastAsia="en-US"/>
-        </w:rPr>
-        <w:t xml:space="preserve">Remote Program </w:t>
-      </w:r>
-      <w:r>
-        <w:rPr>
-          <w:rFonts w:ascii="Calibri" w:hAnsi="Calibri" w:cs="Calibri"/>
-          <w:b/>
-          <w:sz w:val="22"/>
-          <w:szCs w:val="22"/>
-          <w:lang w:eastAsia="en-US"/>
-        </w:rPr>
-        <w:t>Run Sample Integration Software</w:t>
-      </w:r>
-      <w:r>
-        <w:rPr>
-          <w:rFonts w:ascii="Calibri" w:hAnsi="Calibri" w:cs="Calibri"/>
-          <w:b/>
-          <w:sz w:val="22"/>
-          <w:szCs w:val="22"/>
-          <w:lang w:eastAsia="en-US"/>
-        </w:rPr>
-        <w:t>.zip</w:t>
-      </w:r>
-      <w:r>
-        <w:rPr>
-          <w:rFonts w:ascii="Calibri" w:hAnsi="Calibri" w:cs="Calibri"/>
-          <w:sz w:val="22"/>
-          <w:szCs w:val="22"/>
-          <w:lang w:eastAsia="en-US"/>
-        </w:rPr>
-        <w:t xml:space="preserve"> file from the link provided in the email.</w:t>
-      </w:r>
-      <w:r>
-        <w:rPr>
-          <w:rFonts w:ascii="Calibri" w:hAnsi="Calibri" w:cs="Calibri"/>
-          <w:sz w:val="22"/>
-          <w:szCs w:val="22"/>
-          <w:lang w:eastAsia="en-US"/>
-        </w:rPr>
-        <w:t xml:space="preserve"> There are </w:t>
-      </w:r>
-      <w:r>
-        <w:rPr>
-          <w:rFonts w:ascii="Calibri" w:hAnsi="Calibri" w:cs="Calibri"/>
-          <w:sz w:val="22"/>
-          <w:szCs w:val="22"/>
-          <w:lang w:eastAsia="en-US"/>
-        </w:rPr>
-        <w:t>four</w:t>
-      </w:r>
-      <w:r>
-        <w:rPr>
-          <w:rFonts w:ascii="Calibri" w:hAnsi="Calibri" w:cs="Calibri"/>
-          <w:sz w:val="22"/>
-          <w:szCs w:val="22"/>
-          <w:lang w:eastAsia="en-US"/>
-        </w:rPr>
-        <w:t xml:space="preserve"> documents in the zip file:</w:t>
+        <w:t>Please download the</w:t>
+      </w:r>
+      <w:r>
+        <w:rPr>
+          <w:rFonts w:ascii="Calibri" w:hAnsi="Calibri" w:cs="Calibri"/>
+          <w:sz w:val="22"/>
+          <w:szCs w:val="22"/>
+          <w:lang w:eastAsia="en-US"/>
+        </w:rPr>
+        <w:t xml:space="preserve"> sample MillAutomationExample repository </w:t>
+      </w:r>
+      <w:r>
+        <w:rPr>
+          <w:rFonts w:ascii="Calibri" w:hAnsi="Calibri" w:cs="Calibri"/>
+          <w:sz w:val="22"/>
+          <w:szCs w:val="22"/>
+          <w:lang w:eastAsia="en-US"/>
+        </w:rPr>
+        <w:t xml:space="preserve">from </w:t>
+      </w:r>
+      <w:hyperlink r:id="rId5" w:history="1">
+        <w:r>
+          <w:rPr>
+            <w:rStyle w:val="Hyperlink"/>
+            <w:rFonts w:ascii="Calibri" w:hAnsi="Calibri" w:cs="Calibri"/>
+            <w:sz w:val="22"/>
+            <w:szCs w:val="22"/>
+            <w:lang w:eastAsia="en-US"/>
+          </w:rPr>
+          <w:t>https://github.com/hurco/MillAutomationExample</w:t>
+        </w:r>
+      </w:hyperlink>
+      <w:r>
+        <w:rPr>
+          <w:rFonts w:ascii="Calibri" w:hAnsi="Calibri" w:cs="Calibri"/>
+          <w:sz w:val="22"/>
+          <w:szCs w:val="22"/>
+          <w:lang w:eastAsia="en-US"/>
+        </w:rPr>
+        <w:t>.</w:t>
+      </w:r>
+      <w:r>
+        <w:rPr>
+          <w:rFonts w:ascii="Calibri" w:hAnsi="Calibri" w:cs="Calibri"/>
+          <w:sz w:val="22"/>
+          <w:szCs w:val="22"/>
+          <w:lang w:eastAsia="en-US"/>
+        </w:rPr>
+        <w:t xml:space="preserve"> </w:t>
+      </w:r>
+      <w:r>
+        <w:rPr>
+          <w:rFonts w:ascii="Calibri" w:hAnsi="Calibri" w:cs="Calibri"/>
+          <w:sz w:val="22"/>
+          <w:szCs w:val="22"/>
+          <w:lang w:eastAsia="en-US"/>
+        </w:rPr>
+        <w:t xml:space="preserve">There </w:t>
+      </w:r>
+      <w:r>
+        <w:rPr>
+          <w:rFonts w:ascii="Calibri" w:hAnsi="Calibri" w:cs="Calibri"/>
+          <w:sz w:val="22"/>
+          <w:szCs w:val="22"/>
+          <w:lang w:eastAsia="en-US"/>
+        </w:rPr>
+        <w:t>are many files found in this repository, but for the purposes of connecting an application to WinMax via REST API, you need the following three files</w:t>
+      </w:r>
+      <w:r>
+        <w:rPr>
+          <w:rFonts w:ascii="Calibri" w:hAnsi="Calibri" w:cs="Calibri"/>
+          <w:sz w:val="22"/>
+          <w:szCs w:val="22"/>
+          <w:lang w:eastAsia="en-US"/>
+        </w:rPr>
+        <w:t>:</w:t>
       </w:r>
     </w:p>
     <w:p>
@@ -535,7 +552,47 @@
           <w:szCs w:val="22"/>
           <w:lang w:eastAsia="en-US"/>
         </w:rPr>
-        <w:t>Connecting to the WinMax Control using WCF.docx</w:t>
+        <w:t>Connecting to the WinMax Control using</w:t>
+      </w:r>
+      <w:r>
+        <w:rPr>
+          <w:rFonts w:ascii="Calibri" w:hAnsi="Calibri" w:cs="Calibri"/>
+          <w:b/>
+          <w:sz w:val="22"/>
+          <w:szCs w:val="22"/>
+          <w:lang w:eastAsia="en-US"/>
+        </w:rPr>
+        <w:t xml:space="preserve"> a Vendor ID and</w:t>
+      </w:r>
+      <w:r>
+        <w:rPr>
+          <w:rFonts w:ascii="Calibri" w:hAnsi="Calibri" w:cs="Calibri"/>
+          <w:b/>
+          <w:sz w:val="22"/>
+          <w:szCs w:val="22"/>
+          <w:lang w:eastAsia="en-US"/>
+        </w:rPr>
+        <w:t xml:space="preserve"> </w:t>
+      </w:r>
+      <w:r>
+        <w:rPr>
+          <w:rFonts w:ascii="Calibri" w:hAnsi="Calibri" w:cs="Calibri"/>
+          <w:b/>
+          <w:sz w:val="22"/>
+          <w:szCs w:val="22"/>
+          <w:lang w:eastAsia="en-US"/>
+        </w:rPr>
+        <w:t>REST API</w:t>
+      </w:r>
+      <w:r>
+        <w:rPr>
+          <w:rFonts w:ascii="Calibri" w:hAnsi="Calibri" w:cs="Calibri"/>
+          <w:b/>
+          <w:sz w:val="22"/>
+          <w:szCs w:val="22"/>
+          <w:lang w:eastAsia="en-US"/>
+        </w:rPr>
+        <w:t>.docx</w:t>
       </w:r>
     </w:p>
     <w:p>
@@ -585,7 +642,7 @@
           <w:szCs w:val="22"/>
           <w:lang w:eastAsia="en-US"/>
         </w:rPr>
-        <w:t>Remote Program Run demo App Info.docx</w:t>
+        <w:t>WinMax SID List.txt</w:t>
       </w:r>
     </w:p>
     <w:p>
@@ -609,7 +666,7 @@
           <w:szCs w:val="22"/>
           <w:lang w:eastAsia="en-US"/>
         </w:rPr>
-        <w:t>Explains the sample application user-interface</w:t>
+        <w:t>Lists the various data that you can subscribe to from WinMax in your application</w:t>
       </w:r>
     </w:p>
     <w:p>
@@ -635,7 +692,37 @@
           <w:szCs w:val="22"/>
           <w:lang w:eastAsia="en-US"/>
         </w:rPr>
-        <w:t>16.03.28 – WinMax SID List.txt</w:t>
+        <w:t xml:space="preserve">Mill </w:t>
+      </w:r>
+      <w:r>
+        <w:rPr>
+          <w:rFonts w:ascii="Calibri" w:hAnsi="Calibri" w:cs="Calibri"/>
+          <w:b/>
+          <w:sz w:val="22"/>
+          <w:szCs w:val="22"/>
+          <w:lang w:eastAsia="en-US"/>
+        </w:rPr>
+        <w:t>Desktop</w:t>
+      </w:r>
+      <w:r>
+        <w:rPr>
+          <w:rFonts w:ascii="Calibri" w:hAnsi="Calibri" w:cs="Calibri"/>
+          <w:b/>
+          <w:sz w:val="22"/>
+          <w:szCs w:val="22"/>
+          <w:lang w:eastAsia="en-US"/>
+        </w:rPr>
+        <w:t xml:space="preserve"> Options.opt </w:t>
+      </w:r>
+      <w:r>
+        <w:rPr>
+          <w:rFonts w:ascii="Calibri" w:hAnsi="Calibri" w:cs="Calibri"/>
+          <w:bCs/>
+          <w:sz w:val="22"/>
+          <w:szCs w:val="22"/>
+          <w:lang w:eastAsia="en-US"/>
+        </w:rPr>
+        <w:t>(for desktop applications only)</w:t>
       </w:r>
     </w:p>
     <w:p>
@@ -659,55 +746,16 @@
           <w:szCs w:val="22"/>
           <w:lang w:eastAsia="en-US"/>
         </w:rPr>
-        <w:t>Lists the various data that you can subscribe to from WinMax in your application</w:t>
-      </w:r>
-    </w:p>
-    <w:p>
-      <w:pPr>
-        <w:pStyle w:val="ListParagraph"/>
-        <w:numPr>
-          <w:ilvl w:val="0"/>
-          <w:numId w:val="4"/>
-        </w:numPr>
-        <w:rPr>
-          <w:rFonts w:ascii="Calibri" w:hAnsi="Calibri" w:cs="Calibri"/>
-          <w:b/>
-          <w:sz w:val="22"/>
-          <w:szCs w:val="22"/>
-          <w:lang w:eastAsia="en-US"/>
-        </w:rPr>
-      </w:pPr>
-      <w:r>
-        <w:rPr>
-          <w:rFonts w:ascii="Calibri" w:hAnsi="Calibri" w:cs="Calibri"/>
-          <w:b/>
-          <w:sz w:val="22"/>
-          <w:szCs w:val="22"/>
-          <w:lang w:eastAsia="en-US"/>
-        </w:rPr>
-        <w:t xml:space="preserve">Mill Machine </w:t>
-      </w:r>
-      <w:proofErr w:type="spellStart"/>
-      <w:r>
-        <w:rPr>
-          <w:rFonts w:ascii="Calibri" w:hAnsi="Calibri" w:cs="Calibri"/>
-          <w:b/>
-          <w:sz w:val="22"/>
-          <w:szCs w:val="22"/>
-          <w:lang w:eastAsia="en-US"/>
-        </w:rPr>
-        <w:t>Options.opt</w:t>
-      </w:r>
-      <w:proofErr w:type="spellEnd"/>
-      <w:r>
-        <w:rPr>
-          <w:rFonts w:ascii="Calibri" w:hAnsi="Calibri" w:cs="Calibri"/>
-          <w:b/>
-          <w:sz w:val="22"/>
-          <w:szCs w:val="22"/>
-          <w:lang w:eastAsia="en-US"/>
-        </w:rPr>
-        <w:t xml:space="preserve"> </w:t>
+        <w:t>Option file for the mill that contains the hidden option needed to remotely activate Start Cycle</w:t>
+      </w:r>
+      <w:r>
+        <w:rPr>
+          <w:rFonts w:ascii="Calibri" w:hAnsi="Calibri" w:cs="Calibri"/>
+          <w:sz w:val="22"/>
+          <w:szCs w:val="22"/>
+          <w:lang w:eastAsia="en-US"/>
+        </w:rPr>
+        <w:t>. This is only needed for desktop systems, as this option is available as standard in machine applications.</w:t>
       </w:r>
     </w:p>
     <w:p>
@@ -731,18 +779,94 @@
           <w:szCs w:val="22"/>
           <w:lang w:eastAsia="en-US"/>
         </w:rPr>
-        <w:t>Option file for the mill that contains the hidden option needed to remotely activate Start Cycle</w:t>
-      </w:r>
-    </w:p>
-    <w:p>
-      <w:pPr>
-        <w:rPr>
-          <w:rFonts w:ascii="Calibri" w:hAnsi="Calibri" w:cs="Calibri"/>
-          <w:sz w:val="22"/>
-          <w:szCs w:val="22"/>
-          <w:lang w:eastAsia="en-US"/>
-        </w:rPr>
-      </w:pPr>
+        <w:t xml:space="preserve">All steps for this setup routine are the same across both mill and lathe, except for this step. A different .opt </w:t>
+      </w:r>
+      <w:r>
+        <w:rPr>
+          <w:rFonts w:ascii="Calibri" w:hAnsi="Calibri" w:cs="Calibri"/>
+          <w:sz w:val="22"/>
+          <w:szCs w:val="22"/>
+          <w:lang w:eastAsia="en-US"/>
+        </w:rPr>
+        <w:t xml:space="preserve">file, named “Lathe </w:t>
+      </w:r>
+      <w:r>
+        <w:rPr>
+          <w:rFonts w:ascii="Calibri" w:hAnsi="Calibri" w:cs="Calibri"/>
+          <w:sz w:val="22"/>
+          <w:szCs w:val="22"/>
+          <w:lang w:eastAsia="en-US"/>
+        </w:rPr>
+        <w:t>Desktop</w:t>
+      </w:r>
+      <w:r>
+        <w:rPr>
+          <w:rFonts w:ascii="Calibri" w:hAnsi="Calibri" w:cs="Calibri"/>
+          <w:sz w:val="22"/>
+          <w:szCs w:val="22"/>
+          <w:lang w:eastAsia="en-US"/>
+        </w:rPr>
+        <w:t xml:space="preserve"> Options.opt”</w:t>
+      </w:r>
+      <w:r>
+        <w:rPr>
+          <w:rFonts w:ascii="Calibri" w:hAnsi="Calibri" w:cs="Calibri"/>
+          <w:sz w:val="22"/>
+          <w:szCs w:val="22"/>
+          <w:lang w:eastAsia="en-US"/>
+        </w:rPr>
+        <w:t>,</w:t>
+      </w:r>
+      <w:r>
+        <w:rPr>
+          <w:rFonts w:ascii="Calibri" w:hAnsi="Calibri" w:cs="Calibri"/>
+          <w:sz w:val="22"/>
+          <w:szCs w:val="22"/>
+          <w:lang w:eastAsia="en-US"/>
+        </w:rPr>
+        <w:t xml:space="preserve"> can be found in the LatheAutomationExample repository at </w:t>
+      </w:r>
+      <w:hyperlink r:id="rId6" w:history="1">
+        <w:r>
+          <w:rPr>
+            <w:rStyle w:val="Hyperlink"/>
+            <w:rFonts w:ascii="Calibri" w:hAnsi="Calibri" w:cs="Calibri"/>
+            <w:sz w:val="22"/>
+            <w:szCs w:val="22"/>
+            <w:lang w:eastAsia="en-US"/>
+          </w:rPr>
+          <w:t>https://github.com/hurco/LatheAutomationExample</w:t>
+        </w:r>
+      </w:hyperlink>
+      <w:r>
+        <w:rPr>
+          <w:rFonts w:ascii="Calibri" w:hAnsi="Calibri" w:cs="Calibri"/>
+          <w:sz w:val="22"/>
+          <w:szCs w:val="22"/>
+          <w:lang w:eastAsia="en-US"/>
+        </w:rPr>
+        <w:t>. This should be used instead for lathe applications, while following the same instructions otherwise. All remote applications built for WinMax mill will work on v11 lathes.</w:t>
+      </w:r>
+    </w:p>
+    <w:p>
+      <w:pPr>
+        <w:spacing w:after="160" w:line="259" w:lineRule="auto"/>
+        <w:rPr>
+          <w:rFonts w:ascii="Calibri" w:hAnsi="Calibri" w:cs="Calibri"/>
+          <w:sz w:val="22"/>
+          <w:szCs w:val="22"/>
+          <w:lang w:eastAsia="en-US"/>
+        </w:rPr>
+      </w:pPr>
+      <w:r>
+        <w:rPr>
+          <w:rFonts w:ascii="Calibri" w:hAnsi="Calibri" w:cs="Calibri"/>
+          <w:sz w:val="22"/>
+          <w:szCs w:val="22"/>
+          <w:lang w:eastAsia="en-US"/>
+        </w:rPr>
+        <w:br w:type="page"/>
+      </w:r>
     </w:p>
     <w:p>
       <w:pPr>
@@ -761,6 +885,7 @@
           <w:szCs w:val="22"/>
           <w:lang w:eastAsia="en-US"/>
         </w:rPr>
+        <w:lastRenderedPageBreak/>
         <w:t xml:space="preserve">STEP </w:t>
       </w:r>
       <w:r>
@@ -993,47 +1118,25 @@
           <w:szCs w:val="22"/>
           <w:lang w:eastAsia="en-US"/>
         </w:rPr>
-        <w:t xml:space="preserve"> (see step #4 “Set your Vendor ID and Password” in the document Connecting to the </w:t>
-      </w:r>
-      <w:proofErr w:type="spellStart"/>
-      <w:r>
-        <w:rPr>
-          <w:rFonts w:ascii="Calibri" w:hAnsi="Calibri" w:cs="Calibri"/>
-          <w:sz w:val="22"/>
-          <w:szCs w:val="22"/>
-          <w:lang w:eastAsia="en-US"/>
-        </w:rPr>
-        <w:t>Winmax</w:t>
-      </w:r>
-      <w:proofErr w:type="spellEnd"/>
-      <w:r>
-        <w:rPr>
-          <w:rFonts w:ascii="Calibri" w:hAnsi="Calibri" w:cs="Calibri"/>
-          <w:sz w:val="22"/>
-          <w:szCs w:val="22"/>
-          <w:lang w:eastAsia="en-US"/>
-        </w:rPr>
-        <w:t xml:space="preserve"> Control using a </w:t>
-      </w:r>
-      <w:proofErr w:type="spellStart"/>
-      <w:r>
-        <w:rPr>
-          <w:rFonts w:ascii="Calibri" w:hAnsi="Calibri" w:cs="Calibri"/>
-          <w:sz w:val="22"/>
-          <w:szCs w:val="22"/>
-          <w:lang w:eastAsia="en-US"/>
-        </w:rPr>
-        <w:t>VendorID</w:t>
-      </w:r>
-      <w:proofErr w:type="spellEnd"/>
-      <w:r>
-        <w:rPr>
-          <w:rFonts w:ascii="Calibri" w:hAnsi="Calibri" w:cs="Calibri"/>
-          <w:sz w:val="22"/>
-          <w:szCs w:val="22"/>
-          <w:lang w:eastAsia="en-US"/>
-        </w:rPr>
-        <w:t xml:space="preserve"> and WCF.pdf).</w:t>
+        <w:t xml:space="preserve"> (see step #4 “Set your Vendor ID and Password” in the document Connecting to the Winmax Control using a VendorID and </w:t>
+      </w:r>
+      <w:r>
+        <w:rPr>
+          <w:rFonts w:ascii="Calibri" w:hAnsi="Calibri" w:cs="Calibri"/>
+          <w:sz w:val="22"/>
+          <w:szCs w:val="22"/>
+          <w:lang w:eastAsia="en-US"/>
+        </w:rPr>
+        <w:t>REST.docx</w:t>
+      </w:r>
+      <w:r>
+        <w:rPr>
+          <w:rFonts w:ascii="Calibri" w:hAnsi="Calibri" w:cs="Calibri"/>
+          <w:sz w:val="22"/>
+          <w:szCs w:val="22"/>
+          <w:lang w:eastAsia="en-US"/>
+        </w:rPr>
+        <w:t>).</w:t>
       </w:r>
     </w:p>
     <w:p>
@@ -1082,36 +1185,135 @@
           <w:szCs w:val="22"/>
           <w:lang w:eastAsia="en-US"/>
         </w:rPr>
-        <w:t>- Activate access to and request the hidden option on the machine control to enable remote start cycle</w:t>
-      </w:r>
-    </w:p>
-    <w:p>
-      <w:pPr>
-        <w:rPr>
-          <w:rFonts w:ascii="Calibri" w:hAnsi="Calibri" w:cs="Calibri"/>
-          <w:sz w:val="22"/>
-          <w:szCs w:val="22"/>
-          <w:lang w:eastAsia="en-US"/>
-        </w:rPr>
-      </w:pPr>
-    </w:p>
-    <w:p>
-      <w:pPr>
-        <w:rPr>
-          <w:rFonts w:ascii="Calibri" w:hAnsi="Calibri" w:cs="Calibri"/>
-          <w:sz w:val="22"/>
-          <w:szCs w:val="22"/>
-          <w:lang w:eastAsia="en-US"/>
-        </w:rPr>
-      </w:pPr>
-      <w:r>
-        <w:rPr>
-          <w:rFonts w:ascii="Calibri" w:hAnsi="Calibri" w:cs="Calibri"/>
-          <w:sz w:val="22"/>
-          <w:szCs w:val="22"/>
-          <w:lang w:eastAsia="en-US"/>
-        </w:rPr>
-        <w:t>The remote Start Cycle option is a hidden option that is not included with our standard software. To enable access, we will need to copy a new option file to the control of each machine. Please follow the instructions below:</w:t>
+        <w:t>–</w:t>
+      </w:r>
+      <w:r>
+        <w:rPr>
+          <w:rFonts w:ascii="Calibri" w:hAnsi="Calibri" w:cs="Calibri"/>
+          <w:sz w:val="22"/>
+          <w:szCs w:val="22"/>
+          <w:lang w:eastAsia="en-US"/>
+        </w:rPr>
+        <w:t xml:space="preserve"> </w:t>
+      </w:r>
+      <w:r>
+        <w:rPr>
+          <w:rFonts w:ascii="Calibri" w:hAnsi="Calibri" w:cs="Calibri"/>
+          <w:sz w:val="22"/>
+          <w:szCs w:val="22"/>
+          <w:lang w:eastAsia="en-US"/>
+        </w:rPr>
+        <w:t>(Desktop Only) Enable</w:t>
+      </w:r>
+      <w:r>
+        <w:rPr>
+          <w:rFonts w:ascii="Calibri" w:hAnsi="Calibri" w:cs="Calibri"/>
+          <w:sz w:val="22"/>
+          <w:szCs w:val="22"/>
+          <w:lang w:eastAsia="en-US"/>
+        </w:rPr>
+        <w:t xml:space="preserve"> access to and request the hidden option</w:t>
+      </w:r>
+    </w:p>
+    <w:p>
+      <w:pPr>
+        <w:rPr>
+          <w:rFonts w:ascii="Calibri" w:hAnsi="Calibri" w:cs="Calibri"/>
+          <w:sz w:val="22"/>
+          <w:szCs w:val="22"/>
+          <w:lang w:eastAsia="en-US"/>
+        </w:rPr>
+      </w:pPr>
+    </w:p>
+    <w:p>
+      <w:pPr>
+        <w:rPr>
+          <w:rFonts w:ascii="Calibri" w:hAnsi="Calibri" w:cs="Calibri"/>
+          <w:sz w:val="22"/>
+          <w:szCs w:val="22"/>
+          <w:lang w:eastAsia="en-US"/>
+        </w:rPr>
+      </w:pPr>
+      <w:r>
+        <w:rPr>
+          <w:rFonts w:ascii="Calibri" w:hAnsi="Calibri" w:cs="Calibri"/>
+          <w:sz w:val="22"/>
+          <w:szCs w:val="22"/>
+          <w:lang w:eastAsia="en-US"/>
+        </w:rPr>
+        <w:t>The remote Start Cycle option is a hidden option that is not included with our standard</w:t>
+      </w:r>
+      <w:r>
+        <w:rPr>
+          <w:rFonts w:ascii="Calibri" w:hAnsi="Calibri" w:cs="Calibri"/>
+          <w:sz w:val="22"/>
+          <w:szCs w:val="22"/>
+          <w:lang w:eastAsia="en-US"/>
+        </w:rPr>
+        <w:t xml:space="preserve"> desktop</w:t>
+      </w:r>
+      <w:r>
+        <w:rPr>
+          <w:rFonts w:ascii="Calibri" w:hAnsi="Calibri" w:cs="Calibri"/>
+          <w:sz w:val="22"/>
+          <w:szCs w:val="22"/>
+          <w:lang w:eastAsia="en-US"/>
+        </w:rPr>
+        <w:t xml:space="preserve"> software. To enable access, we will need to copy a new option file to the control of each </w:t>
+      </w:r>
+      <w:r>
+        <w:rPr>
+          <w:rFonts w:ascii="Calibri" w:hAnsi="Calibri" w:cs="Calibri"/>
+          <w:sz w:val="22"/>
+          <w:szCs w:val="22"/>
+          <w:lang w:eastAsia="en-US"/>
+        </w:rPr>
+        <w:t>desktop application</w:t>
+      </w:r>
+      <w:r>
+        <w:rPr>
+          <w:rFonts w:ascii="Calibri" w:hAnsi="Calibri" w:cs="Calibri"/>
+          <w:sz w:val="22"/>
+          <w:szCs w:val="22"/>
+          <w:lang w:eastAsia="en-US"/>
+        </w:rPr>
+        <w:t>.</w:t>
+      </w:r>
+      <w:r>
+        <w:rPr>
+          <w:rFonts w:ascii="Calibri" w:hAnsi="Calibri" w:cs="Calibri"/>
+          <w:sz w:val="22"/>
+          <w:szCs w:val="22"/>
+          <w:lang w:eastAsia="en-US"/>
+        </w:rPr>
+        <w:t xml:space="preserve"> For machine users, proceed to Step D.</w:t>
+      </w:r>
+      <w:r>
+        <w:rPr>
+          <w:rFonts w:ascii="Calibri" w:hAnsi="Calibri" w:cs="Calibri"/>
+          <w:sz w:val="22"/>
+          <w:szCs w:val="22"/>
+          <w:lang w:eastAsia="en-US"/>
+        </w:rPr>
+        <w:t xml:space="preserve"> </w:t>
+      </w:r>
+      <w:r>
+        <w:rPr>
+          <w:rFonts w:ascii="Calibri" w:hAnsi="Calibri" w:cs="Calibri"/>
+          <w:sz w:val="22"/>
+          <w:szCs w:val="22"/>
+          <w:lang w:eastAsia="en-US"/>
+        </w:rPr>
+        <w:t>For desktop users, p</w:t>
+      </w:r>
+      <w:r>
+        <w:rPr>
+          <w:rFonts w:ascii="Calibri" w:hAnsi="Calibri" w:cs="Calibri"/>
+          <w:sz w:val="22"/>
+          <w:szCs w:val="22"/>
+          <w:lang w:eastAsia="en-US"/>
+        </w:rPr>
+        <w:t>lease follow the instructions below:</w:t>
       </w:r>
     </w:p>
     <w:p>
@@ -1167,9 +1369,8 @@
           <w:szCs w:val="22"/>
           <w:lang w:eastAsia="en-US"/>
         </w:rPr>
-        <w:t xml:space="preserve">Machine </w:t>
-      </w:r>
-      <w:proofErr w:type="spellStart"/>
+        <w:t>Desktop</w:t>
+      </w:r>
       <w:r>
         <w:rPr>
           <w:rFonts w:ascii="Calibri" w:hAnsi="Calibri" w:cs="Calibri"/>
@@ -1179,6 +1380,17 @@
           <w:szCs w:val="22"/>
           <w:lang w:eastAsia="en-US"/>
         </w:rPr>
+        <w:t xml:space="preserve"> </w:t>
+      </w:r>
+      <w:r>
+        <w:rPr>
+          <w:rFonts w:ascii="Calibri" w:hAnsi="Calibri" w:cs="Calibri"/>
+          <w:b/>
+          <w:bCs/>
+          <w:sz w:val="22"/>
+          <w:szCs w:val="22"/>
+          <w:lang w:eastAsia="en-US"/>
+        </w:rPr>
         <w:t>Options.</w:t>
       </w:r>
       <w:r>
@@ -1191,15 +1403,50 @@
         </w:rPr>
         <w:t>opt</w:t>
       </w:r>
-      <w:proofErr w:type="spellEnd"/>
-      <w:r>
-        <w:rPr>
-          <w:rFonts w:ascii="Calibri" w:hAnsi="Calibri" w:cs="Calibri"/>
-          <w:sz w:val="22"/>
-          <w:szCs w:val="22"/>
-          <w:lang w:eastAsia="en-US"/>
-        </w:rPr>
-        <w:t xml:space="preserve"> file with the attached one at this location on the control’s hard drive:</w:t>
+      <w:r>
+        <w:rPr>
+          <w:rFonts w:ascii="Calibri" w:hAnsi="Calibri" w:cs="Calibri"/>
+          <w:sz w:val="22"/>
+          <w:szCs w:val="22"/>
+          <w:lang w:eastAsia="en-US"/>
+        </w:rPr>
+        <w:t xml:space="preserve"> </w:t>
+      </w:r>
+      <w:r>
+        <w:rPr>
+          <w:rFonts w:ascii="Calibri" w:hAnsi="Calibri" w:cs="Calibri"/>
+          <w:sz w:val="22"/>
+          <w:szCs w:val="22"/>
+          <w:lang w:eastAsia="en-US"/>
+        </w:rPr>
+        <w:t xml:space="preserve">(or Lathe </w:t>
+      </w:r>
+      <w:r>
+        <w:rPr>
+          <w:rFonts w:ascii="Calibri" w:hAnsi="Calibri" w:cs="Calibri"/>
+          <w:sz w:val="22"/>
+          <w:szCs w:val="22"/>
+          <w:lang w:eastAsia="en-US"/>
+        </w:rPr>
+        <w:t>Desktop</w:t>
+      </w:r>
+      <w:r>
+        <w:rPr>
+          <w:rFonts w:ascii="Calibri" w:hAnsi="Calibri" w:cs="Calibri"/>
+          <w:sz w:val="22"/>
+          <w:szCs w:val="22"/>
+          <w:lang w:eastAsia="en-US"/>
+        </w:rPr>
+        <w:t xml:space="preserve"> Options.opt if using a lathe) </w:t>
+      </w:r>
+      <w:r>
+        <w:rPr>
+          <w:rFonts w:ascii="Calibri" w:hAnsi="Calibri" w:cs="Calibri"/>
+          <w:sz w:val="22"/>
+          <w:szCs w:val="22"/>
+          <w:lang w:eastAsia="en-US"/>
+        </w:rPr>
+        <w:t>file with the attached one at this location on the control’s hard drive:</w:t>
       </w:r>
       <w:r>
         <w:rPr>
@@ -1209,90 +1456,15 @@
           <w:lang w:eastAsia="en-US"/>
         </w:rPr>
         <w:br/>
-        <w:t>C:\Program Files\</w:t>
-      </w:r>
-      <w:proofErr w:type="spellStart"/>
-      <w:r>
-        <w:rPr>
-          <w:rFonts w:ascii="Calibri" w:hAnsi="Calibri" w:cs="Calibri"/>
-          <w:sz w:val="22"/>
-          <w:szCs w:val="22"/>
-          <w:lang w:eastAsia="en-US"/>
-        </w:rPr>
-        <w:t>Hurco</w:t>
-      </w:r>
-      <w:proofErr w:type="spellEnd"/>
-      <w:r>
-        <w:rPr>
-          <w:rFonts w:ascii="Calibri" w:hAnsi="Calibri" w:cs="Calibri"/>
-          <w:sz w:val="22"/>
-          <w:szCs w:val="22"/>
-          <w:lang w:eastAsia="en-US"/>
-        </w:rPr>
-        <w:t>\</w:t>
-      </w:r>
-      <w:proofErr w:type="spellStart"/>
-      <w:r>
-        <w:rPr>
-          <w:rFonts w:ascii="Calibri" w:hAnsi="Calibri" w:cs="Calibri"/>
-          <w:sz w:val="22"/>
-          <w:szCs w:val="22"/>
-          <w:lang w:eastAsia="en-US"/>
-        </w:rPr>
-        <w:t>OptiClient</w:t>
-      </w:r>
-      <w:proofErr w:type="spellEnd"/>
-      <w:r>
-        <w:rPr>
-          <w:rFonts w:ascii="Calibri" w:hAnsi="Calibri" w:cs="Calibri"/>
-          <w:sz w:val="22"/>
-          <w:szCs w:val="22"/>
-          <w:lang w:eastAsia="en-US"/>
-        </w:rPr>
-        <w:t>\</w:t>
-      </w:r>
-    </w:p>
-    <w:p>
-      <w:pPr>
-        <w:numPr>
-          <w:ilvl w:val="0"/>
-          <w:numId w:val="2"/>
-        </w:numPr>
-        <w:rPr>
-          <w:rFonts w:ascii="Calibri" w:hAnsi="Calibri" w:cs="Calibri"/>
-          <w:sz w:val="22"/>
-          <w:szCs w:val="22"/>
-          <w:lang w:eastAsia="en-US"/>
-        </w:rPr>
-      </w:pPr>
-      <w:r>
-        <w:rPr>
-          <w:rFonts w:ascii="Calibri" w:hAnsi="Calibri" w:cs="Calibri"/>
-          <w:sz w:val="22"/>
-          <w:szCs w:val="22"/>
-          <w:lang w:eastAsia="en-US"/>
-        </w:rPr>
-        <w:t>Open “</w:t>
-      </w:r>
-      <w:proofErr w:type="spellStart"/>
-      <w:r>
-        <w:rPr>
-          <w:rFonts w:ascii="Calibri" w:hAnsi="Calibri" w:cs="Calibri"/>
-          <w:sz w:val="22"/>
-          <w:szCs w:val="22"/>
-          <w:lang w:eastAsia="en-US"/>
-        </w:rPr>
-        <w:t>OptiClient</w:t>
-      </w:r>
-      <w:proofErr w:type="spellEnd"/>
-      <w:r>
-        <w:rPr>
-          <w:rFonts w:ascii="Calibri" w:hAnsi="Calibri" w:cs="Calibri"/>
-          <w:sz w:val="22"/>
-          <w:szCs w:val="22"/>
-          <w:lang w:eastAsia="en-US"/>
-        </w:rPr>
-        <w:t>” on the machine (press windows key on keyboard and select the left side arrow button on the screen).</w:t>
+      </w:r>
+      <w:r>
+        <w:rPr>
+          <w:rFonts w:ascii="Calibri" w:hAnsi="Calibri" w:cs="Calibri"/>
+          <w:sz w:val="22"/>
+          <w:szCs w:val="22"/>
+          <w:lang w:eastAsia="en-US"/>
+        </w:rPr>
+        <w:t>C:\Program Files (x86)\CNC Common\OptiClient</w:t>
       </w:r>
     </w:p>
     <w:p>
@@ -1303,20 +1475,342 @@
           <w:numId w:val="2"/>
         </w:numPr>
         <w:rPr>
-          <w:rFonts w:ascii="Calibri" w:hAnsi="Calibri" w:cs="Calibri"/>
-          <w:sz w:val="22"/>
-          <w:szCs w:val="22"/>
-          <w:lang w:eastAsia="en-US"/>
-        </w:rPr>
-      </w:pPr>
-      <w:r>
-        <w:rPr>
-          <w:rFonts w:ascii="Calibri" w:hAnsi="Calibri" w:cs="Calibri"/>
-          <w:sz w:val="22"/>
-          <w:szCs w:val="22"/>
-          <w:lang w:eastAsia="en-US"/>
-        </w:rPr>
-        <w:t>Navigate to the Install tab</w:t>
+          <w:rFonts w:ascii="Consolas" w:hAnsi="Consolas" w:cs="Calibri"/>
+          <w:sz w:val="22"/>
+          <w:szCs w:val="22"/>
+          <w:lang w:eastAsia="en-US"/>
+        </w:rPr>
+      </w:pPr>
+      <w:r>
+        <w:rPr>
+          <w:rFonts w:ascii="Calibri" w:hAnsi="Calibri" w:cs="Calibri"/>
+          <w:sz w:val="22"/>
+          <w:szCs w:val="22"/>
+          <w:lang w:eastAsia="en-US"/>
+        </w:rPr>
+        <w:t>Edit the *.opt file and find the commented out line for the “Desktop Remote Data Advanced” option, which will read as follows:</w:t>
+      </w:r>
+      <w:r>
+        <w:rPr>
+          <w:rFonts w:ascii="Calibri" w:hAnsi="Calibri" w:cs="Calibri"/>
+          <w:sz w:val="22"/>
+          <w:szCs w:val="22"/>
+          <w:lang w:eastAsia="en-US"/>
+        </w:rPr>
+        <w:br/>
+      </w:r>
+      <w:r>
+        <w:rPr>
+          <w:rFonts w:ascii="Calibri" w:hAnsi="Calibri" w:cs="Calibri"/>
+          <w:sz w:val="22"/>
+          <w:szCs w:val="22"/>
+          <w:lang w:eastAsia="en-US"/>
+        </w:rPr>
+        <w:br/>
+        <w:t xml:space="preserve">(Mill)   </w:t>
+      </w:r>
+      <w:r>
+        <w:rPr>
+          <w:rFonts w:ascii="Consolas" w:hAnsi="Consolas" w:cs="Calibri"/>
+          <w:sz w:val="22"/>
+          <w:szCs w:val="22"/>
+          <w:lang w:eastAsia="en-US"/>
+        </w:rPr>
+        <w:t>&lt;!-- Option 007-4</w:t>
+      </w:r>
+      <w:r>
+        <w:rPr>
+          <w:rFonts w:ascii="Consolas" w:hAnsi="Consolas" w:cs="Calibri"/>
+          <w:sz w:val="22"/>
+          <w:szCs w:val="22"/>
+          <w:lang w:eastAsia="en-US"/>
+        </w:rPr>
+        <w:t>2</w:t>
+      </w:r>
+      <w:r>
+        <w:rPr>
+          <w:rFonts w:ascii="Consolas" w:hAnsi="Consolas" w:cs="Calibri"/>
+          <w:sz w:val="22"/>
+          <w:szCs w:val="22"/>
+          <w:lang w:eastAsia="en-US"/>
+        </w:rPr>
+        <w:t>28-420 Desktop Remote Data Advanced /Option --&gt;</w:t>
+      </w:r>
+      <w:r>
+        <w:rPr>
+          <w:rFonts w:ascii="Calibri" w:hAnsi="Calibri" w:cs="Calibri"/>
+          <w:sz w:val="22"/>
+          <w:szCs w:val="22"/>
+          <w:lang w:eastAsia="en-US"/>
+        </w:rPr>
+        <w:br/>
+        <w:t>(Lathe)</w:t>
+      </w:r>
+      <w:r>
+        <w:rPr>
+          <w:rFonts w:ascii="Consolas" w:hAnsi="Consolas" w:cs="Calibri"/>
+          <w:sz w:val="22"/>
+          <w:szCs w:val="22"/>
+          <w:lang w:eastAsia="en-US"/>
+        </w:rPr>
+        <w:t>&lt;!-- Option 007-4128-420 Desktop Remote Data Advanced /Option --&gt;</w:t>
+      </w:r>
+      <w:r>
+        <w:rPr>
+          <w:rFonts w:ascii="Consolas" w:hAnsi="Consolas" w:cs="Calibri"/>
+          <w:sz w:val="22"/>
+          <w:szCs w:val="22"/>
+          <w:lang w:eastAsia="en-US"/>
+        </w:rPr>
+        <w:br/>
+      </w:r>
+      <w:r>
+        <w:rPr>
+          <w:rFonts w:ascii="Calibri" w:hAnsi="Calibri" w:cs="Calibri"/>
+          <w:sz w:val="22"/>
+          <w:szCs w:val="22"/>
+          <w:lang w:eastAsia="en-US"/>
+        </w:rPr>
+        <w:br/>
+        <w:t>Replace this line with the following line:</w:t>
+      </w:r>
+      <w:r>
+        <w:rPr>
+          <w:rFonts w:ascii="Calibri" w:hAnsi="Calibri" w:cs="Calibri"/>
+          <w:sz w:val="22"/>
+          <w:szCs w:val="22"/>
+          <w:lang w:eastAsia="en-US"/>
+        </w:rPr>
+        <w:br/>
+      </w:r>
+      <w:r>
+        <w:rPr>
+          <w:rFonts w:ascii="Calibri" w:hAnsi="Calibri" w:cs="Calibri"/>
+          <w:sz w:val="22"/>
+          <w:szCs w:val="22"/>
+          <w:lang w:eastAsia="en-US"/>
+        </w:rPr>
+        <w:br/>
+        <w:t xml:space="preserve">(Mill) </w:t>
+      </w:r>
+      <w:r>
+        <w:rPr>
+          <w:rFonts w:ascii="Consolas" w:hAnsi="Consolas" w:cs="Calibri"/>
+          <w:sz w:val="22"/>
+          <w:szCs w:val="22"/>
+          <w:lang w:eastAsia="en-US"/>
+        </w:rPr>
+        <w:t xml:space="preserve"> </w:t>
+      </w:r>
+      <w:r>
+        <w:rPr>
+          <w:rFonts w:ascii="Consolas" w:hAnsi="Consolas" w:cs="Calibri"/>
+          <w:sz w:val="22"/>
+          <w:szCs w:val="22"/>
+          <w:lang w:eastAsia="en-US"/>
+        </w:rPr>
+        <w:t>&lt;Option&gt;007-4</w:t>
+      </w:r>
+      <w:r>
+        <w:rPr>
+          <w:rFonts w:ascii="Consolas" w:hAnsi="Consolas" w:cs="Calibri"/>
+          <w:sz w:val="22"/>
+          <w:szCs w:val="22"/>
+          <w:lang w:eastAsia="en-US"/>
+        </w:rPr>
+        <w:t>2</w:t>
+      </w:r>
+      <w:r>
+        <w:rPr>
+          <w:rFonts w:ascii="Consolas" w:hAnsi="Consolas" w:cs="Calibri"/>
+          <w:sz w:val="22"/>
+          <w:szCs w:val="22"/>
+          <w:lang w:eastAsia="en-US"/>
+        </w:rPr>
+        <w:t>28-420 Desktop Remote Data Advanced&lt;/Option&gt;</w:t>
+      </w:r>
+      <w:r>
+        <w:rPr>
+          <w:rFonts w:ascii="Calibri" w:hAnsi="Calibri" w:cs="Calibri"/>
+          <w:sz w:val="22"/>
+          <w:szCs w:val="22"/>
+          <w:lang w:eastAsia="en-US"/>
+        </w:rPr>
+        <w:br/>
+        <w:t>(Lathe)</w:t>
+      </w:r>
+      <w:r>
+        <w:rPr>
+          <w:rFonts w:ascii="Consolas" w:hAnsi="Consolas" w:cs="Calibri"/>
+          <w:sz w:val="22"/>
+          <w:szCs w:val="22"/>
+          <w:lang w:eastAsia="en-US"/>
+        </w:rPr>
+        <w:t>&lt;Option</w:t>
+      </w:r>
+      <w:r>
+        <w:rPr>
+          <w:rFonts w:ascii="Consolas" w:hAnsi="Consolas" w:cs="Calibri"/>
+          <w:sz w:val="22"/>
+          <w:szCs w:val="22"/>
+          <w:lang w:eastAsia="en-US"/>
+        </w:rPr>
+        <w:t>&gt;</w:t>
+      </w:r>
+      <w:r>
+        <w:rPr>
+          <w:rFonts w:ascii="Consolas" w:hAnsi="Consolas" w:cs="Calibri"/>
+          <w:sz w:val="22"/>
+          <w:szCs w:val="22"/>
+          <w:lang w:eastAsia="en-US"/>
+        </w:rPr>
+        <w:t>007-4128-420 Desktop Remote Data Advanced</w:t>
+      </w:r>
+      <w:r>
+        <w:rPr>
+          <w:rFonts w:ascii="Consolas" w:hAnsi="Consolas" w:cs="Calibri"/>
+          <w:sz w:val="22"/>
+          <w:szCs w:val="22"/>
+          <w:lang w:eastAsia="en-US"/>
+        </w:rPr>
+        <w:t>&lt;</w:t>
+      </w:r>
+      <w:r>
+        <w:rPr>
+          <w:rFonts w:ascii="Consolas" w:hAnsi="Consolas" w:cs="Calibri"/>
+          <w:sz w:val="22"/>
+          <w:szCs w:val="22"/>
+          <w:lang w:eastAsia="en-US"/>
+        </w:rPr>
+        <w:t>/Option&gt;</w:t>
+      </w:r>
+      <w:r>
+        <w:rPr>
+          <w:rFonts w:ascii="Consolas" w:hAnsi="Consolas" w:cs="Calibri"/>
+          <w:sz w:val="22"/>
+          <w:szCs w:val="22"/>
+          <w:lang w:eastAsia="en-US"/>
+        </w:rPr>
+        <w:br/>
+      </w:r>
+    </w:p>
+    <w:p>
+      <w:pPr>
+        <w:rPr>
+          <w:rFonts w:ascii="Calibri" w:hAnsi="Calibri" w:cs="Calibri"/>
+          <w:sz w:val="22"/>
+          <w:szCs w:val="22"/>
+          <w:lang w:eastAsia="en-US"/>
+        </w:rPr>
+      </w:pPr>
+      <w:r>
+        <w:rPr>
+          <w:rFonts w:ascii="Calibri" w:hAnsi="Calibri" w:cs="Calibri"/>
+          <w:b/>
+          <w:sz w:val="32"/>
+          <w:szCs w:val="22"/>
+          <w:lang w:eastAsia="en-US"/>
+        </w:rPr>
+        <w:t xml:space="preserve">STEP </w:t>
+      </w:r>
+      <w:r>
+        <w:rPr>
+          <w:rFonts w:ascii="Calibri" w:hAnsi="Calibri" w:cs="Calibri"/>
+          <w:b/>
+          <w:sz w:val="32"/>
+          <w:szCs w:val="22"/>
+          <w:lang w:eastAsia="en-US"/>
+        </w:rPr>
+        <w:t xml:space="preserve">D </w:t>
+      </w:r>
+      <w:r>
+        <w:rPr>
+          <w:rFonts w:ascii="Calibri" w:hAnsi="Calibri" w:cs="Calibri"/>
+          <w:sz w:val="22"/>
+          <w:szCs w:val="22"/>
+          <w:lang w:eastAsia="en-US"/>
+        </w:rPr>
+        <w:t>- Enable</w:t>
+      </w:r>
+      <w:r>
+        <w:rPr>
+          <w:rFonts w:ascii="Calibri" w:hAnsi="Calibri" w:cs="Calibri"/>
+          <w:sz w:val="22"/>
+          <w:szCs w:val="22"/>
+          <w:lang w:eastAsia="en-US"/>
+        </w:rPr>
+        <w:t xml:space="preserve"> remote start cycle</w:t>
+      </w:r>
+      <w:r>
+        <w:rPr>
+          <w:rFonts w:ascii="Calibri" w:hAnsi="Calibri" w:cs="Calibri"/>
+          <w:sz w:val="22"/>
+          <w:szCs w:val="22"/>
+          <w:lang w:eastAsia="en-US"/>
+        </w:rPr>
+        <w:t xml:space="preserve"> via OptiClient</w:t>
+      </w:r>
+    </w:p>
+    <w:p>
+      <w:pPr>
+        <w:rPr>
+          <w:rFonts w:ascii="Calibri" w:hAnsi="Calibri" w:cs="Calibri"/>
+          <w:sz w:val="22"/>
+          <w:szCs w:val="22"/>
+          <w:lang w:eastAsia="en-US"/>
+        </w:rPr>
+      </w:pPr>
+    </w:p>
+    <w:p>
+      <w:pPr>
+        <w:rPr>
+          <w:rFonts w:ascii="Calibri" w:hAnsi="Calibri" w:cs="Calibri"/>
+          <w:sz w:val="22"/>
+          <w:szCs w:val="22"/>
+          <w:lang w:eastAsia="en-US"/>
+        </w:rPr>
+      </w:pPr>
+      <w:r>
+        <w:rPr>
+          <w:rFonts w:ascii="Calibri" w:hAnsi="Calibri" w:cs="Calibri"/>
+          <w:sz w:val="22"/>
+          <w:szCs w:val="22"/>
+          <w:lang w:eastAsia="en-US"/>
+        </w:rPr>
+        <w:t>With the option for Remote Data Advanced now present in OptiClient, it is now possible to enable the option and allow access to the start and stop cycle buttons. Follow these steps to request the option:</w:t>
+      </w:r>
+    </w:p>
+    <w:p>
+      <w:pPr>
+        <w:rPr>
+          <w:rFonts w:ascii="Calibri" w:hAnsi="Calibri" w:cs="Calibri"/>
+          <w:sz w:val="22"/>
+          <w:szCs w:val="22"/>
+          <w:lang w:eastAsia="en-US"/>
+        </w:rPr>
+      </w:pPr>
+    </w:p>
+    <w:p>
+      <w:pPr>
+        <w:numPr>
+          <w:ilvl w:val="0"/>
+          <w:numId w:val="7"/>
+        </w:numPr>
+        <w:rPr>
+          <w:rFonts w:ascii="Calibri" w:hAnsi="Calibri" w:cs="Calibri"/>
+          <w:sz w:val="22"/>
+          <w:szCs w:val="22"/>
+          <w:lang w:eastAsia="en-US"/>
+        </w:rPr>
+      </w:pPr>
+      <w:r>
+        <w:rPr>
+          <w:rFonts w:ascii="Calibri" w:hAnsi="Calibri" w:cs="Calibri"/>
+          <w:sz w:val="22"/>
+          <w:szCs w:val="22"/>
+          <w:lang w:eastAsia="en-US"/>
+        </w:rPr>
+        <w:t>Open “OptiClient” on the machine (press windows key on keyboard and select the left side arrow button on the screen).</w:t>
       </w:r>
     </w:p>
     <w:p>
@@ -1324,7 +1818,7 @@
         <w:pStyle w:val="ListParagraph"/>
         <w:numPr>
           <w:ilvl w:val="0"/>
-          <w:numId w:val="2"/>
+          <w:numId w:val="7"/>
         </w:numPr>
         <w:rPr>
           <w:rFonts w:ascii="Calibri" w:hAnsi="Calibri" w:cs="Calibri"/>
@@ -1340,6 +1834,30 @@
           <w:szCs w:val="22"/>
           <w:lang w:eastAsia="en-US"/>
         </w:rPr>
+        <w:t>Navigate to the Install tab</w:t>
+      </w:r>
+    </w:p>
+    <w:p>
+      <w:pPr>
+        <w:pStyle w:val="ListParagraph"/>
+        <w:numPr>
+          <w:ilvl w:val="0"/>
+          <w:numId w:val="7"/>
+        </w:numPr>
+        <w:rPr>
+          <w:rFonts w:ascii="Calibri" w:hAnsi="Calibri" w:cs="Calibri"/>
+          <w:sz w:val="22"/>
+          <w:szCs w:val="22"/>
+          <w:lang w:eastAsia="en-US"/>
+        </w:rPr>
+      </w:pPr>
+      <w:r>
+        <w:rPr>
+          <w:rFonts w:ascii="Calibri" w:hAnsi="Calibri" w:cs="Calibri"/>
+          <w:sz w:val="22"/>
+          <w:szCs w:val="22"/>
+          <w:lang w:eastAsia="en-US"/>
+        </w:rPr>
         <w:t xml:space="preserve">Select option </w:t>
       </w:r>
       <w:r>
@@ -1350,7 +1868,77 @@
           <w:szCs w:val="22"/>
           <w:lang w:eastAsia="en-US"/>
         </w:rPr>
-        <w:t>007-4227-420</w:t>
+        <w:t>00</w:t>
+      </w:r>
+      <w:r>
+        <w:rPr>
+          <w:rFonts w:ascii="Calibri" w:hAnsi="Calibri" w:cs="Calibri"/>
+          <w:b/>
+          <w:sz w:val="22"/>
+          <w:szCs w:val="22"/>
+          <w:lang w:eastAsia="en-US"/>
+        </w:rPr>
+        <w:t>#</w:t>
+      </w:r>
+      <w:r>
+        <w:rPr>
+          <w:rFonts w:ascii="Calibri" w:hAnsi="Calibri" w:cs="Calibri"/>
+          <w:b/>
+          <w:sz w:val="22"/>
+          <w:szCs w:val="22"/>
+          <w:lang w:eastAsia="en-US"/>
+        </w:rPr>
+        <w:t>-4</w:t>
+      </w:r>
+      <w:r>
+        <w:rPr>
+          <w:rFonts w:ascii="Calibri" w:hAnsi="Calibri" w:cs="Calibri"/>
+          <w:b/>
+          <w:sz w:val="22"/>
+          <w:szCs w:val="22"/>
+          <w:lang w:eastAsia="en-US"/>
+        </w:rPr>
+        <w:t>#</w:t>
+      </w:r>
+      <w:r>
+        <w:rPr>
+          <w:rFonts w:ascii="Calibri" w:hAnsi="Calibri" w:cs="Calibri"/>
+          <w:b/>
+          <w:sz w:val="22"/>
+          <w:szCs w:val="22"/>
+          <w:lang w:eastAsia="en-US"/>
+        </w:rPr>
+        <w:t>2</w:t>
+      </w:r>
+      <w:r>
+        <w:rPr>
+          <w:rFonts w:ascii="Calibri" w:hAnsi="Calibri" w:cs="Calibri"/>
+          <w:b/>
+          <w:sz w:val="22"/>
+          <w:szCs w:val="22"/>
+          <w:lang w:eastAsia="en-US"/>
+        </w:rPr>
+        <w:t>8</w:t>
+      </w:r>
+      <w:r>
+        <w:rPr>
+          <w:rFonts w:ascii="Calibri" w:hAnsi="Calibri" w:cs="Calibri"/>
+          <w:b/>
+          <w:sz w:val="22"/>
+          <w:szCs w:val="22"/>
+          <w:lang w:eastAsia="en-US"/>
+        </w:rPr>
+        <w:t>-420</w:t>
+      </w:r>
+      <w:r>
+        <w:rPr>
+          <w:rFonts w:ascii="Calibri" w:hAnsi="Calibri" w:cs="Calibri"/>
+          <w:b/>
+          <w:sz w:val="22"/>
+          <w:szCs w:val="22"/>
+          <w:lang w:eastAsia="en-US"/>
+        </w:rPr>
+        <w:t xml:space="preserve"> (Desktop/Machine)</w:t>
       </w:r>
       <w:r>
         <w:rPr>
@@ -1370,29 +1958,57 @@
           <w:szCs w:val="22"/>
           <w:lang w:eastAsia="en-US"/>
         </w:rPr>
-        <w:t>Machine Remote Data Advanced</w:t>
-      </w:r>
-    </w:p>
-    <w:p>
-      <w:pPr>
-        <w:rPr>
-          <w:rFonts w:ascii="Calibri" w:hAnsi="Calibri" w:cs="Calibri"/>
-          <w:sz w:val="22"/>
-          <w:szCs w:val="22"/>
-          <w:lang w:eastAsia="en-US"/>
-        </w:rPr>
-      </w:pPr>
-    </w:p>
-    <w:p>
-      <w:pPr>
-        <w:rPr>
-          <w:rFonts w:ascii="Calibri" w:hAnsi="Calibri" w:cs="Calibri"/>
-          <w:sz w:val="22"/>
-          <w:szCs w:val="22"/>
-          <w:lang w:eastAsia="en-US"/>
-        </w:rPr>
-      </w:pPr>
-      <w:r>
+        <w:t>Remote Data Advanced</w:t>
+      </w:r>
+    </w:p>
+    <w:p>
+      <w:pPr>
+        <w:pStyle w:val="ListParagraph"/>
+        <w:numPr>
+          <w:ilvl w:val="1"/>
+          <w:numId w:val="7"/>
+        </w:numPr>
+        <w:rPr>
+          <w:rFonts w:ascii="Calibri" w:hAnsi="Calibri" w:cs="Calibri"/>
+          <w:sz w:val="22"/>
+          <w:szCs w:val="22"/>
+          <w:lang w:eastAsia="en-US"/>
+        </w:rPr>
+      </w:pPr>
+      <w:r>
+        <w:rPr>
+          <w:rFonts w:ascii="Calibri" w:hAnsi="Calibri" w:cs="Calibri"/>
+          <w:b/>
+          <w:bCs/>
+          <w:sz w:val="22"/>
+          <w:szCs w:val="22"/>
+          <w:lang w:eastAsia="en-US"/>
+        </w:rPr>
+        <w:t>Note</w:t>
+      </w:r>
+      <w:r>
+        <w:rPr>
+          <w:rFonts w:ascii="Calibri" w:hAnsi="Calibri" w:cs="Calibri"/>
+          <w:sz w:val="22"/>
+          <w:szCs w:val="22"/>
+          <w:lang w:eastAsia="en-US"/>
+        </w:rPr>
+        <w:t>: Depending on whether you’re running mill or lathe, or machine or desktop, the number associated with the option will change slightly. Regardless, the functionality enabled via this option will be the same.</w:t>
+      </w:r>
+    </w:p>
+    <w:p>
+      <w:pPr>
+        <w:rPr>
+          <w:rFonts w:ascii="Calibri" w:hAnsi="Calibri" w:cs="Calibri"/>
+          <w:sz w:val="22"/>
+          <w:szCs w:val="22"/>
+          <w:lang w:eastAsia="en-US"/>
+        </w:rPr>
+      </w:pPr>
+    </w:p>
+    <w:p>
+      <w:pPr>
+        <w:spacing w:after="160" w:line="259" w:lineRule="auto"/>
         <w:rPr>
           <w:rFonts w:ascii="Calibri" w:hAnsi="Calibri" w:cs="Calibri"/>
           <w:b/>
@@ -1400,6 +2016,36 @@
           <w:szCs w:val="22"/>
           <w:lang w:eastAsia="en-US"/>
         </w:rPr>
+      </w:pPr>
+      <w:r>
+        <w:rPr>
+          <w:rFonts w:ascii="Calibri" w:hAnsi="Calibri" w:cs="Calibri"/>
+          <w:b/>
+          <w:sz w:val="32"/>
+          <w:szCs w:val="22"/>
+          <w:lang w:eastAsia="en-US"/>
+        </w:rPr>
+        <w:br w:type="page"/>
+      </w:r>
+    </w:p>
+    <w:p>
+      <w:pPr>
+        <w:rPr>
+          <w:rFonts w:ascii="Calibri" w:hAnsi="Calibri" w:cs="Calibri"/>
+          <w:sz w:val="22"/>
+          <w:szCs w:val="22"/>
+          <w:lang w:eastAsia="en-US"/>
+        </w:rPr>
+      </w:pPr>
+      <w:r>
+        <w:rPr>
+          <w:rFonts w:ascii="Calibri" w:hAnsi="Calibri" w:cs="Calibri"/>
+          <w:b/>
+          <w:sz w:val="32"/>
+          <w:szCs w:val="22"/>
+          <w:lang w:eastAsia="en-US"/>
+        </w:rPr>
+        <w:lastRenderedPageBreak/>
         <w:t xml:space="preserve">STEP </w:t>
       </w:r>
       <w:r>
@@ -1410,7 +2056,17 @@
           <w:szCs w:val="22"/>
           <w:lang w:eastAsia="en-US"/>
         </w:rPr>
-        <w:t xml:space="preserve">D </w:t>
+        <w:t>E</w:t>
+      </w:r>
+      <w:r>
+        <w:rPr>
+          <w:rFonts w:ascii="Calibri" w:hAnsi="Calibri" w:cs="Calibri"/>
+          <w:b/>
+          <w:sz w:val="32"/>
+          <w:szCs w:val="22"/>
+          <w:lang w:eastAsia="en-US"/>
+        </w:rPr>
+        <w:t xml:space="preserve"> </w:t>
       </w:r>
       <w:r>
         <w:rPr>
@@ -1480,19 +2136,8 @@
           <w:szCs w:val="22"/>
           <w:lang w:eastAsia="en-US"/>
         </w:rPr>
-        <w:t xml:space="preserve">Open </w:t>
-      </w:r>
-      <w:proofErr w:type="spellStart"/>
-      <w:r>
-        <w:rPr>
-          <w:rFonts w:ascii="Calibri" w:hAnsi="Calibri" w:cs="Calibri"/>
-          <w:sz w:val="22"/>
-          <w:szCs w:val="22"/>
-          <w:lang w:eastAsia="en-US"/>
-        </w:rPr>
-        <w:t>OptiClient</w:t>
-      </w:r>
-      <w:proofErr w:type="spellEnd"/>
+        <w:t>Open OptiClient</w:t>
+      </w:r>
     </w:p>
     <w:p>
       <w:pPr>
@@ -1870,8 +2515,6 @@
         <w:t>Process the option file and install on the machine</w:t>
       </w:r>
     </w:p>
-    <w:p/>
-    <w:p/>
     <w:sectPr>
       <w:pgSz w:w="12240" w:h="15840"/>
       <w:pgMar w:top="1440" w:right="1440" w:bottom="1440" w:left="1440" w:header="720" w:footer="720" w:gutter="0"/>
@@ -1883,7 +2526,7 @@
 </file>
 
 <file path=word/numbering.xml><?xml version="1.0" encoding="utf-8"?>
-<w:numbering xmlns:wpc="http://schemas.microsoft.com/office/word/2010/wordprocessingCanvas" xmlns:mc="http://schemas.openxmlformats.org/markup-compatibility/2006" xmlns:o="urn:schemas-microsoft-com:office:office" xmlns:r="http://schemas.openxmlformats.org/officeDocument/2006/relationships" xmlns:m="http://schemas.openxmlformats.org/officeDocument/2006/math" xmlns:v="urn:schemas-microsoft-com:vml" xmlns:wp14="http://schemas.microsoft.com/office/word/2010/wordprocessingDrawing" xmlns:wp="http://schemas.openxmlformats.org/drawingml/2006/wordprocessingDrawing" xmlns:w10="urn:schemas-microsoft-com:office:word" xmlns:w="http://schemas.openxmlformats.org/wordprocessingml/2006/main" xmlns:w14="http://schemas.microsoft.com/office/word/2010/wordml" xmlns:w15="http://schemas.microsoft.com/office/word/2012/wordml" xmlns:wpg="http://schemas.microsoft.com/office/word/2010/wordprocessingGroup" xmlns:wpi="http://schemas.microsoft.com/office/word/2010/wordprocessingInk" xmlns:wne="http://schemas.microsoft.com/office/word/2006/wordml" xmlns:wps="http://schemas.microsoft.com/office/word/2010/wordprocessingShape" mc:Ignorable="w14 w15 wp14">
+<w:numbering xmlns:wpc="http://schemas.microsoft.com/office/word/2010/wordprocessingCanvas" xmlns:cx="http://schemas.microsoft.com/office/drawing/2014/chartex" xmlns:cx1="http://schemas.microsoft.com/office/drawing/2015/9/8/chartex" xmlns:cx2="http://schemas.microsoft.com/office/drawing/2015/10/21/chartex" xmlns:cx3="http://schemas.microsoft.com/office/drawing/2016/5/9/chartex" xmlns:cx4="http://schemas.microsoft.com/office/drawing/2016/5/10/chartex" xmlns:cx5="http://schemas.microsoft.com/office/drawing/2016/5/11/chartex" xmlns:cx6="http://schemas.microsoft.com/office/drawing/2016/5/12/chartex" xmlns:cx7="http://schemas.microsoft.com/office/drawing/2016/5/13/chartex" xmlns:cx8="http://schemas.microsoft.com/office/drawing/2016/5/14/chartex" xmlns:mc="http://schemas.openxmlformats.org/markup-compatibility/2006" xmlns:aink="http://schemas.microsoft.com/office/drawing/2016/ink" xmlns:am3d="http://schemas.microsoft.com/office/drawing/2017/model3d" xmlns:o="urn:schemas-microsoft-com:office:office" xmlns:oel="http://schemas.microsoft.com/office/2019/extlst" xmlns:r="http://schemas.openxmlformats.org/officeDocument/2006/relationships" xmlns:m="http://schemas.openxmlformats.org/officeDocument/2006/math" xmlns:v="urn:schemas-microsoft-com:vml" xmlns:wp14="http://schemas.microsoft.com/office/word/2010/wordprocessingDrawing" xmlns:wp="http://schemas.openxmlformats.org/drawingml/2006/wordprocessingDrawing" xmlns:w10="urn:schemas-microsoft-com:office:word" xmlns:w="http://schemas.openxmlformats.org/wordprocessingml/2006/main" xmlns:w14="http://schemas.microsoft.com/office/word/2010/wordml" xmlns:w15="http://schemas.microsoft.com/office/word/2012/wordml" xmlns:w16cex="http://schemas.microsoft.com/office/word/2018/wordml/cex" xmlns:w16cid="http://schemas.microsoft.com/office/word/2016/wordml/cid" xmlns:w16="http://schemas.microsoft.com/office/word/2018/wordml" xmlns:w16sdtdh="http://schemas.microsoft.com/office/word/2020/wordml/sdtdatahash" xmlns:w16se="http://schemas.microsoft.com/office/word/2015/wordml/symex" xmlns:wpg="http://schemas.microsoft.com/office/word/2010/wordprocessingGroup" xmlns:wpi="http://schemas.microsoft.com/office/word/2010/wordprocessingInk" xmlns:wne="http://schemas.microsoft.com/office/word/2006/wordml" xmlns:wps="http://schemas.microsoft.com/office/word/2010/wordprocessingShape" mc:Ignorable="w14 w15 w16se w16cid w16 w16cex w16sdtdh wp14">
   <w:abstractNum w:abstractNumId="0" w15:restartNumberingAfterBreak="0">
     <w:nsid w:val="1DC1354D"/>
     <w:multiLevelType w:val="multilevel"/>
@@ -2262,6 +2905,92 @@
     </w:lvl>
   </w:abstractNum>
   <w:abstractNum w:abstractNumId="4" w15:restartNumberingAfterBreak="0">
+    <w:nsid w:val="5705268F"/>
+    <w:multiLevelType w:val="hybridMultilevel"/>
+    <w:tmpl w:val="D1A65666"/>
+    <w:lvl w:ilvl="0" w:tplc="FFFFFFFF">
+      <w:start w:val="1"/>
+      <w:numFmt w:val="decimal"/>
+      <w:lvlText w:val="%1."/>
+      <w:lvlJc w:val="left"/>
+      <w:pPr>
+        <w:ind w:left="720" w:hanging="360"/>
+      </w:pPr>
+    </w:lvl>
+    <w:lvl w:ilvl="1" w:tplc="FFFFFFFF">
+      <w:start w:val="1"/>
+      <w:numFmt w:val="lowerLetter"/>
+      <w:lvlText w:val="%2."/>
+      <w:lvlJc w:val="left"/>
+      <w:pPr>
+        <w:ind w:left="1440" w:hanging="360"/>
+      </w:pPr>
+    </w:lvl>
+    <w:lvl w:ilvl="2" w:tplc="FFFFFFFF">
+      <w:start w:val="1"/>
+      <w:numFmt w:val="lowerRoman"/>
+      <w:lvlText w:val="%3."/>
+      <w:lvlJc w:val="right"/>
+      <w:pPr>
+        <w:ind w:left="2160" w:hanging="180"/>
+      </w:pPr>
+    </w:lvl>
+    <w:lvl w:ilvl="3" w:tplc="FFFFFFFF">
+      <w:start w:val="1"/>
+      <w:numFmt w:val="decimal"/>
+      <w:lvlText w:val="%4."/>
+      <w:lvlJc w:val="left"/>
+      <w:pPr>
+        <w:ind w:left="2880" w:hanging="360"/>
+      </w:pPr>
+    </w:lvl>
+    <w:lvl w:ilvl="4" w:tplc="FFFFFFFF">
+      <w:start w:val="1"/>
+      <w:numFmt w:val="lowerLetter"/>
+      <w:lvlText w:val="%5."/>
+      <w:lvlJc w:val="left"/>
+      <w:pPr>
+        <w:ind w:left="3600" w:hanging="360"/>
+      </w:pPr>
+    </w:lvl>
+    <w:lvl w:ilvl="5" w:tplc="FFFFFFFF">
+      <w:start w:val="1"/>
+      <w:numFmt w:val="lowerRoman"/>
+      <w:lvlText w:val="%6."/>
+      <w:lvlJc w:val="right"/>
+      <w:pPr>
+        <w:ind w:left="4320" w:hanging="180"/>
+      </w:pPr>
+    </w:lvl>
+    <w:lvl w:ilvl="6" w:tplc="FFFFFFFF">
+      <w:start w:val="1"/>
+      <w:numFmt w:val="decimal"/>
+      <w:lvlText w:val="%7."/>
+      <w:lvlJc w:val="left"/>
+      <w:pPr>
+        <w:ind w:left="5040" w:hanging="360"/>
+      </w:pPr>
+    </w:lvl>
+    <w:lvl w:ilvl="7" w:tplc="FFFFFFFF">
+      <w:start w:val="1"/>
+      <w:numFmt w:val="lowerLetter"/>
+      <w:lvlText w:val="%8."/>
+      <w:lvlJc w:val="left"/>
+      <w:pPr>
+        <w:ind w:left="5760" w:hanging="360"/>
+      </w:pPr>
+    </w:lvl>
+    <w:lvl w:ilvl="8" w:tplc="FFFFFFFF">
+      <w:start w:val="1"/>
+      <w:numFmt w:val="lowerRoman"/>
+      <w:lvlText w:val="%9."/>
+      <w:lvlJc w:val="right"/>
+      <w:pPr>
+        <w:ind w:left="6480" w:hanging="180"/>
+      </w:pPr>
+    </w:lvl>
+  </w:abstractNum>
+  <w:abstractNum w:abstractNumId="5" w15:restartNumberingAfterBreak="0">
     <w:nsid w:val="69703E8C"/>
     <w:multiLevelType w:val="hybridMultilevel"/>
     <w:tmpl w:val="9EB032C2"/>
@@ -2374,10 +3103,10 @@
       </w:rPr>
     </w:lvl>
   </w:abstractNum>
-  <w:num w:numId="1">
-    <w:abstractNumId w:val="4"/>
+  <w:num w:numId="1" w16cid:durableId="896745555">
+    <w:abstractNumId w:val="5"/>
   </w:num>
-  <w:num w:numId="2">
+  <w:num w:numId="2" w16cid:durableId="1354530154">
     <w:abstractNumId w:val="3"/>
     <w:lvlOverride w:ilvl="0">
       <w:startOverride w:val="1"/>
@@ -2407,7 +3136,7 @@
       <w:startOverride w:val="1"/>
     </w:lvlOverride>
   </w:num>
-  <w:num w:numId="3">
+  <w:num w:numId="3" w16cid:durableId="354111857">
     <w:abstractNumId w:val="0"/>
     <w:lvlOverride w:ilvl="0">
       <w:startOverride w:val="1"/>
@@ -2437,20 +3166,23 @@
       <w:startOverride w:val="1"/>
     </w:lvlOverride>
   </w:num>
-  <w:num w:numId="4">
+  <w:num w:numId="4" w16cid:durableId="916011535">
     <w:abstractNumId w:val="2"/>
   </w:num>
-  <w:num w:numId="5">
+  <w:num w:numId="5" w16cid:durableId="740710725">
+    <w:abstractNumId w:val="5"/>
+  </w:num>
+  <w:num w:numId="6" w16cid:durableId="245582003">
+    <w:abstractNumId w:val="1"/>
+  </w:num>
+  <w:num w:numId="7" w16cid:durableId="1821656929">
     <w:abstractNumId w:val="4"/>
-  </w:num>
-  <w:num w:numId="6">
-    <w:abstractNumId w:val="1"/>
   </w:num>
 </w:numbering>
 </file>
 
 <file path=word/styles.xml><?xml version="1.0" encoding="utf-8"?>
-<w:styles xmlns:mc="http://schemas.openxmlformats.org/markup-compatibility/2006" xmlns:r="http://schemas.openxmlformats.org/officeDocument/2006/relationships" xmlns:w="http://schemas.openxmlformats.org/wordprocessingml/2006/main" xmlns:w14="http://schemas.microsoft.com/office/word/2010/wordml" xmlns:w15="http://schemas.microsoft.com/office/word/2012/wordml" mc:Ignorable="w14 w15">
+<w:styles xmlns:mc="http://schemas.openxmlformats.org/markup-compatibility/2006" xmlns:r="http://schemas.openxmlformats.org/officeDocument/2006/relationships" xmlns:w="http://schemas.openxmlformats.org/wordprocessingml/2006/main" xmlns:w14="http://schemas.microsoft.com/office/word/2010/wordml" xmlns:w15="http://schemas.microsoft.com/office/word/2012/wordml" xmlns:w16cex="http://schemas.microsoft.com/office/word/2018/wordml/cex" xmlns:w16cid="http://schemas.microsoft.com/office/word/2016/wordml/cid" xmlns:w16="http://schemas.microsoft.com/office/word/2018/wordml" xmlns:w16sdtdh="http://schemas.microsoft.com/office/word/2020/wordml/sdtdatahash" xmlns:w16se="http://schemas.microsoft.com/office/word/2015/wordml/symex" mc:Ignorable="w14 w15 w16se w16cid w16 w16cex w16sdtdh">
   <w:docDefaults>
     <w:rPrDefault>
       <w:rPr>
@@ -2466,7 +3198,7 @@
       </w:pPr>
     </w:pPrDefault>
   </w:docDefaults>
-  <w:latentStyles w:defLockedState="0" w:defUIPriority="99" w:defSemiHidden="0" w:defUnhideWhenUsed="0" w:defQFormat="0" w:count="371">
+  <w:latentStyles w:defLockedState="0" w:defUIPriority="99" w:defSemiHidden="0" w:defUnhideWhenUsed="0" w:defQFormat="0" w:count="376">
     <w:lsdException w:name="Normal" w:uiPriority="0" w:qFormat="1"/>
     <w:lsdException w:name="heading 1" w:uiPriority="9" w:qFormat="1"/>
     <w:lsdException w:name="heading 2" w:semiHidden="1" w:uiPriority="9" w:unhideWhenUsed="1" w:qFormat="1"/>
@@ -2838,6 +3570,11 @@
     <w:lsdException w:name="List Table 5 Dark Accent 6" w:uiPriority="50"/>
     <w:lsdException w:name="List Table 6 Colorful Accent 6" w:uiPriority="51"/>
     <w:lsdException w:name="List Table 7 Colorful Accent 6" w:uiPriority="52"/>
+    <w:lsdException w:name="Mention" w:semiHidden="1" w:unhideWhenUsed="1"/>
+    <w:lsdException w:name="Smart Hyperlink" w:semiHidden="1" w:unhideWhenUsed="1"/>
+    <w:lsdException w:name="Hashtag" w:semiHidden="1" w:unhideWhenUsed="1"/>
+    <w:lsdException w:name="Unresolved Mention" w:semiHidden="1" w:unhideWhenUsed="1"/>
+    <w:lsdException w:name="Smart Link" w:semiHidden="1" w:unhideWhenUsed="1"/>
   </w:latentStyles>
   <w:style w:type="paragraph" w:default="1" w:styleId="Normal">
     <w:name w:val="Normal"/>
@@ -2889,6 +3626,29 @@
     <w:pPr>
       <w:ind w:left="720"/>
     </w:pPr>
+  </w:style>
+  <w:style w:type="character" w:styleId="Hyperlink">
+    <w:name w:val="Hyperlink"/>
+    <w:basedOn w:val="DefaultParagraphFont"/>
+    <w:uiPriority w:val="99"/>
+    <w:unhideWhenUsed/>
+    <w:rsid w:val="009551C7"/>
+    <w:rPr>
+      <w:color w:val="0563C1" w:themeColor="hyperlink"/>
+      <w:u w:val="single"/>
+    </w:rPr>
+  </w:style>
+  <w:style w:type="character" w:styleId="UnresolvedMention">
+    <w:name w:val="Unresolved Mention"/>
+    <w:basedOn w:val="DefaultParagraphFont"/>
+    <w:uiPriority w:val="99"/>
+    <w:semiHidden/>
+    <w:unhideWhenUsed/>
+    <w:rsid w:val="009551C7"/>
+    <w:rPr>
+      <w:color w:val="605E5C"/>
+      <w:shd w:val="clear" w:color="auto" w:fill="E1DFDD"/>
+    </w:rPr>
   </w:style>
 </w:styles>
 </file>

</xml_diff>